<commit_message>
update apaquarto extension and renv lockfile
</commit_message>
<xml_diff>
--- a/_extensions/wjschne/apaquarto/apaquarto.docx
+++ b/_extensions/wjschne/apaquarto/apaquarto.docx
@@ -1161,7 +1161,7 @@
     <w:next w:val="BodyText"/>
     <w:link w:val="AbstractChar"/>
     <w:qFormat/>
-    <w:rsid w:val="003D73FF"/>
+    <w:rsid w:val="005528BA"/>
     <w:pPr>
       <w:ind w:firstLine="720"/>
     </w:pPr>
@@ -1978,15 +1978,12 @@
     <w:link w:val="AbstractFirstParagraphChar"/>
     <w:qFormat/>
     <w:rsid w:val="003D73FF"/>
-    <w:pPr>
-      <w:ind w:firstLine="0"/>
-    </w:pPr>
   </w:style>
   <w:style w:type="character" w:customStyle="1" w:styleId="AbstractChar">
     <w:name w:val="Abstract Char"/>
     <w:basedOn w:val="DefaultParagraphFont"/>
     <w:link w:val="Abstract"/>
-    <w:rsid w:val="003D73FF"/>
+    <w:rsid w:val="005528BA"/>
     <w:rPr>
       <w:szCs w:val="20"/>
     </w:rPr>
@@ -2093,12 +2090,16 @@
     <w:rsid w:val="000F3817"/>
     <w:rsid w:val="001A739A"/>
     <w:rsid w:val="001F3CEE"/>
+    <w:rsid w:val="00221DB6"/>
     <w:rsid w:val="00266742"/>
     <w:rsid w:val="00440287"/>
     <w:rsid w:val="004F6D10"/>
     <w:rsid w:val="005702F2"/>
     <w:rsid w:val="005B1707"/>
+    <w:rsid w:val="007139D3"/>
     <w:rsid w:val="00843AF0"/>
+    <w:rsid w:val="00B139B1"/>
+    <w:rsid w:val="00B34FB5"/>
     <w:rsid w:val="00D34E1D"/>
   </w:rsids>
   <m:mathPr>

</xml_diff>